<commit_message>
Se crea documento con los proyectos y los procesos de negocio
</commit_message>
<xml_diff>
--- a/Proyecto I/Estrategia 2/Campaña.docx
+++ b/Proyecto I/Estrategia 2/Campaña.docx
@@ -22346,8 +22346,6 @@
           <w:b/>
         </w:rPr>
       </w:pPr>
-      <w:bookmarkStart w:id="42" w:name="_GoBack"/>
-      <w:bookmarkEnd w:id="42"/>
     </w:p>
     <w:p>
       <w:pPr>
@@ -22373,7 +22371,7 @@
           <w:szCs w:val="28"/>
         </w:rPr>
       </w:pPr>
-      <w:bookmarkStart w:id="43" w:name="_Toc354432169"/>
+      <w:bookmarkStart w:id="42" w:name="_Toc354432169"/>
       <w:r>
         <w:rPr>
           <w:rStyle w:val="Strong"/>
@@ -22384,7 +22382,7 @@
         </w:rPr>
         <w:t>Arquitectura de aplicaciones</w:t>
       </w:r>
-      <w:bookmarkEnd w:id="43"/>
+      <w:bookmarkEnd w:id="42"/>
     </w:p>
     <w:p>
       <w:pPr>
@@ -22410,7 +22408,7 @@
           <w:szCs w:val="28"/>
         </w:rPr>
       </w:pPr>
-      <w:bookmarkStart w:id="44" w:name="_Toc354432170"/>
+      <w:bookmarkStart w:id="43" w:name="_Toc354432170"/>
       <w:r>
         <w:rPr>
           <w:rStyle w:val="Strong"/>
@@ -22421,7 +22419,7 @@
         </w:rPr>
         <w:t>Inventario de aplicaciones</w:t>
       </w:r>
-      <w:bookmarkEnd w:id="44"/>
+      <w:bookmarkEnd w:id="43"/>
     </w:p>
     <w:p>
       <w:pPr>
@@ -22462,8 +22460,8 @@
           <w:b/>
         </w:rPr>
       </w:pPr>
-      <w:bookmarkStart w:id="45" w:name="_Toc351585924"/>
-      <w:bookmarkStart w:id="46" w:name="_Toc354432231"/>
+      <w:bookmarkStart w:id="44" w:name="_Toc351585924"/>
+      <w:bookmarkStart w:id="45" w:name="_Toc354432231"/>
       <w:r>
         <w:rPr>
           <w:rFonts w:cstheme="minorHAnsi"/>
@@ -22514,8 +22512,8 @@
         </w:rPr>
         <w:t>. Inventario de aplicaciones</w:t>
       </w:r>
+      <w:bookmarkEnd w:id="44"/>
       <w:bookmarkEnd w:id="45"/>
-      <w:bookmarkEnd w:id="46"/>
     </w:p>
     <w:tbl>
       <w:tblPr>
@@ -22811,7 +22809,7 @@
           <w:szCs w:val="28"/>
         </w:rPr>
       </w:pPr>
-      <w:bookmarkStart w:id="47" w:name="_Toc354432171"/>
+      <w:bookmarkStart w:id="46" w:name="_Toc354432171"/>
       <w:r>
         <w:rPr>
           <w:rStyle w:val="Strong"/>
@@ -22822,7 +22820,7 @@
         </w:rPr>
         <w:t>Entidades vs. Aplicaciones</w:t>
       </w:r>
-      <w:bookmarkEnd w:id="47"/>
+      <w:bookmarkEnd w:id="46"/>
     </w:p>
     <w:p>
       <w:pPr>
@@ -22841,8 +22839,8 @@
           <w:b/>
         </w:rPr>
       </w:pPr>
-      <w:bookmarkStart w:id="48" w:name="_Toc351585925"/>
-      <w:bookmarkStart w:id="49" w:name="_Toc354432232"/>
+      <w:bookmarkStart w:id="47" w:name="_Toc351585925"/>
+      <w:bookmarkStart w:id="48" w:name="_Toc354432232"/>
       <w:r>
         <w:rPr>
           <w:rFonts w:cstheme="minorHAnsi"/>
@@ -22893,8 +22891,8 @@
         </w:rPr>
         <w:t>. Entidades vs Aplicaciones</w:t>
       </w:r>
+      <w:bookmarkEnd w:id="47"/>
       <w:bookmarkEnd w:id="48"/>
-      <w:bookmarkEnd w:id="49"/>
     </w:p>
     <w:tbl>
       <w:tblPr>
@@ -23637,7 +23635,7 @@
           <w:szCs w:val="28"/>
         </w:rPr>
       </w:pPr>
-      <w:bookmarkStart w:id="50" w:name="_Toc354432172"/>
+      <w:bookmarkStart w:id="49" w:name="_Toc354432172"/>
       <w:r>
         <w:rPr>
           <w:rStyle w:val="Strong"/>
@@ -23648,7 +23646,7 @@
         </w:rPr>
         <w:t>Procesos vs. Aplicaciones</w:t>
       </w:r>
-      <w:bookmarkEnd w:id="50"/>
+      <w:bookmarkEnd w:id="49"/>
     </w:p>
     <w:p>
       <w:pPr>
@@ -23670,8 +23668,8 @@
           <w:b/>
         </w:rPr>
       </w:pPr>
-      <w:bookmarkStart w:id="51" w:name="_Toc351585926"/>
-      <w:bookmarkStart w:id="52" w:name="_Toc354432233"/>
+      <w:bookmarkStart w:id="50" w:name="_Toc351585926"/>
+      <w:bookmarkStart w:id="51" w:name="_Toc354432233"/>
       <w:r>
         <w:rPr>
           <w:rFonts w:cstheme="minorHAnsi"/>
@@ -23722,8 +23720,8 @@
         </w:rPr>
         <w:t>. Procesos vs Aplicaciones</w:t>
       </w:r>
+      <w:bookmarkEnd w:id="50"/>
       <w:bookmarkEnd w:id="51"/>
-      <w:bookmarkEnd w:id="52"/>
     </w:p>
     <w:tbl>
       <w:tblPr>
@@ -32287,17 +32285,7 @@
           <w:sz w:val="28"/>
           <w:szCs w:val="28"/>
         </w:rPr>
-        <w:t xml:space="preserve">Brecha </w:t>
-      </w:r>
-      <w:r>
-        <w:rPr>
-          <w:rStyle w:val="Strong"/>
-          <w:rFonts w:asciiTheme="minorHAnsi" w:hAnsiTheme="minorHAnsi" w:cstheme="minorHAnsi"/>
-          <w:color w:val="C00000"/>
-          <w:sz w:val="28"/>
-          <w:szCs w:val="28"/>
-        </w:rPr>
-        <w:t>aplicaciones</w:t>
+        <w:t>Brecha aplicaciones</w:t>
       </w:r>
     </w:p>
     <w:p>
@@ -33908,8 +33896,10 @@
                 <w:sz w:val="16"/>
                 <w:szCs w:val="16"/>
               </w:rPr>
-              <w:t>K</w:t>
-            </w:r>
+              <w:t>M</w:t>
+            </w:r>
+            <w:bookmarkStart w:id="52" w:name="_GoBack"/>
+            <w:bookmarkEnd w:id="52"/>
           </w:p>
         </w:tc>
         <w:tc>
@@ -39127,15 +39117,7 @@
       </w:r>
       <w:proofErr w:type="spellEnd"/>
       <w:r>
-        <w:t xml:space="preserve">  </w:t>
-      </w:r>
-      <w:proofErr w:type="spellStart"/>
-      <w:r>
-        <w:t>las</w:t>
-      </w:r>
-      <w:proofErr w:type="spellEnd"/>
-      <w:r>
-        <w:t xml:space="preserve"> estrategias </w:t>
+        <w:t xml:space="preserve">  las estrategias </w:t>
       </w:r>
     </w:p>
   </w:comment>
@@ -47039,7 +47021,7 @@
 </file>
 
 <file path=customXml/itemProps1.xml><?xml version="1.0" encoding="utf-8"?>
-<ds:datastoreItem xmlns:ds="http://schemas.openxmlformats.org/officeDocument/2006/customXml" ds:itemID="{7933CD96-B648-424E-BCC3-431E70A2BA47}">
+<ds:datastoreItem xmlns:ds="http://schemas.openxmlformats.org/officeDocument/2006/customXml" ds:itemID="{AD962009-F34C-4D70-9B00-97587C454847}">
   <ds:schemaRefs>
     <ds:schemaRef ds:uri="http://schemas.openxmlformats.org/officeDocument/2006/bibliography"/>
   </ds:schemaRefs>

</xml_diff>